<commit_message>
setting up containers for spark
</commit_message>
<xml_diff>
--- a/writeup.docx
+++ b/writeup.docx
@@ -91,12 +91,7 @@
           <w:numId w:val="1"/>
         </w:numPr>
         <w:spacing w:beforeAutospacing="0" w:before="240" w:afterAutospacing="0" w:after="240"/>
-        <w:rPr>
-          <w:rFonts w:ascii="Helvetica" w:hAnsi="Helvetica"/>
-          <w:color w:val="24292E"/>
-          <w:sz w:val="24"/>
-          <w:szCs w:val="24"/>
-        </w:rPr>
+        <w:rPr/>
       </w:pPr>
       <w:r>
         <w:rPr>
@@ -106,6 +101,36 @@
           <w:szCs w:val="24"/>
         </w:rPr>
         <w:t>include any sample output (especially for the load balancer, continuous integration, performance test examples)</w:t>
+      </w:r>
+    </w:p>
+    <w:p>
+      <w:pPr>
+        <w:pStyle w:val="NormalWeb"/>
+        <w:numPr>
+          <w:ilvl w:val="0"/>
+          <w:numId w:val="0"/>
+        </w:numPr>
+        <w:spacing w:beforeAutospacing="0" w:before="240" w:afterAutospacing="0" w:after="240"/>
+        <w:ind w:left="720" w:hanging="0"/>
+        <w:rPr/>
+      </w:pPr>
+      <w:r>
+        <w:rPr>
+          <w:rFonts w:ascii="Helvetica" w:hAnsi="Helvetica"/>
+          <w:color w:val="24292E"/>
+          <w:sz w:val="24"/>
+          <w:szCs w:val="24"/>
+        </w:rPr>
+        <w:t>Load balancer:</w:t>
+      </w:r>
+      <w:r>
+        <w:rPr>
+          <w:rFonts w:ascii="Helvetica" w:hAnsi="Helvetica"/>
+          <w:color w:val="24292E"/>
+          <w:sz w:val="24"/>
+          <w:szCs w:val="24"/>
+        </w:rPr>
+        <w:br/>
       </w:r>
       <w:r>
         <w:rPr>
@@ -158,15 +183,114 @@
         <w:pStyle w:val="NormalWeb"/>
         <w:numPr>
           <w:ilvl w:val="0"/>
+          <w:numId w:val="0"/>
+        </w:numPr>
+        <w:spacing w:beforeAutospacing="0" w:before="240" w:afterAutospacing="0" w:after="240"/>
+        <w:ind w:left="720" w:hanging="0"/>
+        <w:rPr/>
+      </w:pPr>
+      <w:r>
+        <w:rPr>
+          <w:rFonts w:ascii="Helvetica" w:hAnsi="Helvetica"/>
+          <w:color w:val="24292E"/>
+          <w:sz w:val="24"/>
+          <w:szCs w:val="24"/>
+        </w:rPr>
+        <w:br/>
+        <w:br/>
+        <w:br/>
+        <w:br/>
+        <w:br/>
+        <w:br/>
+        <w:br/>
+        <w:br/>
+        <w:br/>
+        <w:br/>
+        <w:br/>
+        <w:br/>
+        <w:br/>
+        <w:br/>
+        <w:br/>
+        <w:br/>
+        <w:br/>
+        <w:t>Travis CI:</w:t>
+      </w:r>
+    </w:p>
+    <w:p>
+      <w:pPr>
+        <w:pStyle w:val="NormalWeb"/>
+        <w:numPr>
+          <w:ilvl w:val="0"/>
+          <w:numId w:val="0"/>
+        </w:numPr>
+        <w:spacing w:beforeAutospacing="0" w:before="240" w:afterAutospacing="0" w:after="240"/>
+        <w:ind w:left="720" w:hanging="0"/>
+        <w:rPr>
+          <w:rFonts w:ascii="Helvetica" w:hAnsi="Helvetica"/>
+          <w:color w:val="24292E"/>
+          <w:sz w:val="24"/>
+          <w:szCs w:val="24"/>
+        </w:rPr>
+      </w:pPr>
+      <w:r>
+        <w:rPr/>
+        <w:drawing>
+          <wp:anchor behindDoc="0" distT="0" distB="0" distL="0" distR="0" simplePos="0" locked="0" layoutInCell="1" allowOverlap="1" relativeHeight="3">
+            <wp:simplePos x="0" y="0"/>
+            <wp:positionH relativeFrom="column">
+              <wp:align>center</wp:align>
+            </wp:positionH>
+            <wp:positionV relativeFrom="paragraph">
+              <wp:posOffset>635</wp:posOffset>
+            </wp:positionV>
+            <wp:extent cx="5230495" cy="3249930"/>
+            <wp:effectExtent l="0" t="0" r="0" b="0"/>
+            <wp:wrapSquare wrapText="largest"/>
+            <wp:docPr id="2" name="Image1" descr=""/>
+            <wp:cNvGraphicFramePr>
+              <a:graphicFrameLocks xmlns:a="http://schemas.openxmlformats.org/drawingml/2006/main" noChangeAspect="1"/>
+            </wp:cNvGraphicFramePr>
+            <a:graphic xmlns:a="http://schemas.openxmlformats.org/drawingml/2006/main">
+              <a:graphicData uri="http://schemas.openxmlformats.org/drawingml/2006/picture">
+                <pic:pic xmlns:pic="http://schemas.openxmlformats.org/drawingml/2006/picture">
+                  <pic:nvPicPr>
+                    <pic:cNvPr id="2" name="Image1" descr=""/>
+                    <pic:cNvPicPr>
+                      <a:picLocks noChangeAspect="1" noChangeArrowheads="1"/>
+                    </pic:cNvPicPr>
+                  </pic:nvPicPr>
+                  <pic:blipFill>
+                    <a:blip r:embed="rId4"/>
+                    <a:srcRect l="27750" t="9190" r="1210" b="12335"/>
+                    <a:stretch>
+                      <a:fillRect/>
+                    </a:stretch>
+                  </pic:blipFill>
+                  <pic:spPr bwMode="auto">
+                    <a:xfrm>
+                      <a:off x="0" y="0"/>
+                      <a:ext cx="5230495" cy="3249930"/>
+                    </a:xfrm>
+                    <a:prstGeom prst="rect">
+                      <a:avLst/>
+                    </a:prstGeom>
+                  </pic:spPr>
+                </pic:pic>
+              </a:graphicData>
+            </a:graphic>
+          </wp:anchor>
+        </w:drawing>
+      </w:r>
+    </w:p>
+    <w:p>
+      <w:pPr>
+        <w:pStyle w:val="NormalWeb"/>
+        <w:numPr>
+          <w:ilvl w:val="0"/>
           <w:numId w:val="1"/>
         </w:numPr>
         <w:spacing w:beforeAutospacing="0" w:before="240" w:afterAutospacing="0" w:after="240"/>
-        <w:rPr>
-          <w:rFonts w:ascii="Helvetica" w:hAnsi="Helvetica"/>
-          <w:color w:val="24292E"/>
-          <w:sz w:val="24"/>
-          <w:szCs w:val="24"/>
-        </w:rPr>
+        <w:rPr/>
       </w:pPr>
       <w:r>
         <w:rPr>

</xml_diff>